<commit_message>
CW updated Reports and stats outputs 4-9-24
</commit_message>
<xml_diff>
--- a/Coastal_Wetlands/output/CoastalWetlands_SpeciesRichness_Report.docx
+++ b/Coastal_Wetlands/output/CoastalWetlands_SpeciesRichness_Report.docx
@@ -63,19 +63,19 @@
         <w:t xml:space="preserve"> </w:t>
       </w:r>
       <w:r>
-        <w:t xml:space="preserve">21</w:t>
+        <w:t xml:space="preserve">09</w:t>
       </w:r>
       <w:r>
         <w:t xml:space="preserve"> </w:t>
       </w:r>
       <w:r>
-        <w:t xml:space="preserve">July,</w:t>
+        <w:t xml:space="preserve">April,</w:t>
       </w:r>
       <w:r>
         <w:t xml:space="preserve"> </w:t>
       </w:r>
       <w:r>
-        <w:t xml:space="preserve">2023</w:t>
+        <w:t xml:space="preserve">2024</w:t>
       </w:r>
     </w:p>
     <w:sdt>
@@ -662,7 +662,7 @@
           <w:bCs/>
           <w:b/>
         </w:rPr>
-        <w:t xml:space="preserve">All_CW_Parameters-2023-Jun-05.txt</w:t>
+        <w:t xml:space="preserve">All_CW_Parameters-2024-Mar-27.txt</w:t>
       </w:r>
     </w:p>
     <w:p>
@@ -915,7 +915,7 @@
         <w:rPr>
           <w:rStyle w:val="VerbatimChar"/>
         </w:rPr>
-        <w:t xml:space="preserve">## All_CW_Parameters-2023-Jun-05.txt</w:t>
+        <w:t xml:space="preserve">## All_CW_Parameters-2024-Mar-27.txt</w:t>
       </w:r>
     </w:p>
     <w:bookmarkEnd w:id="26"/>
@@ -1370,7 +1370,7 @@
         <w:rPr>
           <w:rStyle w:val="StringTok"/>
         </w:rPr>
-        <w:t xml:space="preserve">"Percent Cover - Species Composition"</w:t>
+        <w:t xml:space="preserve">"Percent Cover"</w:t>
       </w:r>
       <w:r>
         <w:rPr>
@@ -2409,375 +2409,6 @@
           <w:rStyle w:val="NormalTok"/>
         </w:rPr>
         <w:t xml:space="preserve">)</w:t>
-      </w:r>
-      <w:r>
-        <w:br/>
-      </w:r>
-      <w:r>
-        <w:rPr>
-          <w:rStyle w:val="CommentTok"/>
-        </w:rPr>
-        <w:t xml:space="preserve"># Corrects Managed Area names to be consistent with official names</w:t>
-      </w:r>
-      <w:r>
-        <w:br/>
-      </w:r>
-      <w:r>
-        <w:rPr>
-          <w:rStyle w:val="NormalTok"/>
-        </w:rPr>
-        <w:t xml:space="preserve">data</w:t>
-      </w:r>
-      <w:r>
-        <w:rPr>
-          <w:rStyle w:val="SpecialCharTok"/>
-        </w:rPr>
-        <w:t xml:space="preserve">$</w:t>
-      </w:r>
-      <w:r>
-        <w:rPr>
-          <w:rStyle w:val="NormalTok"/>
-        </w:rPr>
-        <w:t xml:space="preserve">ManagedAreaName[data</w:t>
-      </w:r>
-      <w:r>
-        <w:rPr>
-          <w:rStyle w:val="SpecialCharTok"/>
-        </w:rPr>
-        <w:t xml:space="preserve">$</w:t>
-      </w:r>
-      <w:r>
-        <w:rPr>
-          <w:rStyle w:val="NormalTok"/>
-        </w:rPr>
-        <w:t xml:space="preserve">ManagedAreaName</w:t>
-      </w:r>
-      <w:r>
-        <w:rPr>
-          <w:rStyle w:val="SpecialCharTok"/>
-        </w:rPr>
-        <w:t xml:space="preserve">==</w:t>
-      </w:r>
-      <w:r>
-        <w:rPr>
-          <w:rStyle w:val="StringTok"/>
-        </w:rPr>
-        <w:t xml:space="preserve">"Apalachicola Bay"</w:t>
-      </w:r>
-      <w:r>
-        <w:rPr>
-          <w:rStyle w:val="NormalTok"/>
-        </w:rPr>
-        <w:t xml:space="preserve">] </w:t>
-      </w:r>
-      <w:r>
-        <w:rPr>
-          <w:rStyle w:val="OtherTok"/>
-        </w:rPr>
-        <w:t xml:space="preserve">&lt;-</w:t>
-      </w:r>
-      <w:r>
-        <w:br/>
-      </w:r>
-      <w:r>
-        <w:rPr>
-          <w:rStyle w:val="NormalTok"/>
-        </w:rPr>
-        <w:t xml:space="preserve">   </w:t>
-      </w:r>
-      <w:r>
-        <w:rPr>
-          <w:rStyle w:val="StringTok"/>
-        </w:rPr>
-        <w:t xml:space="preserve">"Apalachicola Bay Aquatic Preserve"</w:t>
-      </w:r>
-      <w:r>
-        <w:br/>
-      </w:r>
-      <w:r>
-        <w:rPr>
-          <w:rStyle w:val="NormalTok"/>
-        </w:rPr>
-        <w:t xml:space="preserve">data</w:t>
-      </w:r>
-      <w:r>
-        <w:rPr>
-          <w:rStyle w:val="SpecialCharTok"/>
-        </w:rPr>
-        <w:t xml:space="preserve">$</w:t>
-      </w:r>
-      <w:r>
-        <w:rPr>
-          <w:rStyle w:val="NormalTok"/>
-        </w:rPr>
-        <w:t xml:space="preserve">ManagedAreaName[data</w:t>
-      </w:r>
-      <w:r>
-        <w:rPr>
-          <w:rStyle w:val="SpecialCharTok"/>
-        </w:rPr>
-        <w:t xml:space="preserve">$</w:t>
-      </w:r>
-      <w:r>
-        <w:rPr>
-          <w:rStyle w:val="NormalTok"/>
-        </w:rPr>
-        <w:t xml:space="preserve">ManagedAreaName</w:t>
-      </w:r>
-      <w:r>
-        <w:rPr>
-          <w:rStyle w:val="SpecialCharTok"/>
-        </w:rPr>
-        <w:t xml:space="preserve">==</w:t>
-      </w:r>
-      <w:r>
-        <w:rPr>
-          <w:rStyle w:val="StringTok"/>
-        </w:rPr>
-        <w:t xml:space="preserve">"Big Bend Seagrasses"</w:t>
-      </w:r>
-      <w:r>
-        <w:rPr>
-          <w:rStyle w:val="NormalTok"/>
-        </w:rPr>
-        <w:t xml:space="preserve">] </w:t>
-      </w:r>
-      <w:r>
-        <w:rPr>
-          <w:rStyle w:val="OtherTok"/>
-        </w:rPr>
-        <w:t xml:space="preserve">&lt;-</w:t>
-      </w:r>
-      <w:r>
-        <w:br/>
-      </w:r>
-      <w:r>
-        <w:rPr>
-          <w:rStyle w:val="NormalTok"/>
-        </w:rPr>
-        <w:t xml:space="preserve">   </w:t>
-      </w:r>
-      <w:r>
-        <w:rPr>
-          <w:rStyle w:val="StringTok"/>
-        </w:rPr>
-        <w:t xml:space="preserve">"Big Bend Seagrasses Aquatic Preserve"</w:t>
-      </w:r>
-      <w:r>
-        <w:br/>
-      </w:r>
-      <w:r>
-        <w:rPr>
-          <w:rStyle w:val="NormalTok"/>
-        </w:rPr>
-        <w:t xml:space="preserve">data</w:t>
-      </w:r>
-      <w:r>
-        <w:rPr>
-          <w:rStyle w:val="SpecialCharTok"/>
-        </w:rPr>
-        <w:t xml:space="preserve">$</w:t>
-      </w:r>
-      <w:r>
-        <w:rPr>
-          <w:rStyle w:val="NormalTok"/>
-        </w:rPr>
-        <w:t xml:space="preserve">ManagedAreaName[data</w:t>
-      </w:r>
-      <w:r>
-        <w:rPr>
-          <w:rStyle w:val="SpecialCharTok"/>
-        </w:rPr>
-        <w:t xml:space="preserve">$</w:t>
-      </w:r>
-      <w:r>
-        <w:rPr>
-          <w:rStyle w:val="NormalTok"/>
-        </w:rPr>
-        <w:t xml:space="preserve">ManagedAreaName</w:t>
-      </w:r>
-      <w:r>
-        <w:rPr>
-          <w:rStyle w:val="SpecialCharTok"/>
-        </w:rPr>
-        <w:t xml:space="preserve">==</w:t>
-      </w:r>
-      <w:r>
-        <w:rPr>
-          <w:rStyle w:val="StringTok"/>
-        </w:rPr>
-        <w:t xml:space="preserve">"Cockroach Bay"</w:t>
-      </w:r>
-      <w:r>
-        <w:rPr>
-          <w:rStyle w:val="NormalTok"/>
-        </w:rPr>
-        <w:t xml:space="preserve">] </w:t>
-      </w:r>
-      <w:r>
-        <w:rPr>
-          <w:rStyle w:val="OtherTok"/>
-        </w:rPr>
-        <w:t xml:space="preserve">&lt;-</w:t>
-      </w:r>
-      <w:r>
-        <w:br/>
-      </w:r>
-      <w:r>
-        <w:rPr>
-          <w:rStyle w:val="NormalTok"/>
-        </w:rPr>
-        <w:t xml:space="preserve">   </w:t>
-      </w:r>
-      <w:r>
-        <w:rPr>
-          <w:rStyle w:val="StringTok"/>
-        </w:rPr>
-        <w:t xml:space="preserve">"Cockroach Bay Aquatic Preserve"</w:t>
-      </w:r>
-      <w:r>
-        <w:br/>
-      </w:r>
-      <w:r>
-        <w:rPr>
-          <w:rStyle w:val="NormalTok"/>
-        </w:rPr>
-        <w:t xml:space="preserve">data</w:t>
-      </w:r>
-      <w:r>
-        <w:rPr>
-          <w:rStyle w:val="SpecialCharTok"/>
-        </w:rPr>
-        <w:t xml:space="preserve">$</w:t>
-      </w:r>
-      <w:r>
-        <w:rPr>
-          <w:rStyle w:val="NormalTok"/>
-        </w:rPr>
-        <w:t xml:space="preserve">ManagedAreaName[data</w:t>
-      </w:r>
-      <w:r>
-        <w:rPr>
-          <w:rStyle w:val="SpecialCharTok"/>
-        </w:rPr>
-        <w:t xml:space="preserve">$</w:t>
-      </w:r>
-      <w:r>
-        <w:rPr>
-          <w:rStyle w:val="NormalTok"/>
-        </w:rPr>
-        <w:t xml:space="preserve">ManagedAreaName</w:t>
-      </w:r>
-      <w:r>
-        <w:rPr>
-          <w:rStyle w:val="SpecialCharTok"/>
-        </w:rPr>
-        <w:t xml:space="preserve">==</w:t>
-      </w:r>
-      <w:r>
-        <w:rPr>
-          <w:rStyle w:val="StringTok"/>
-        </w:rPr>
-        <w:t xml:space="preserve">"Guana River Marsh"</w:t>
-      </w:r>
-      <w:r>
-        <w:rPr>
-          <w:rStyle w:val="NormalTok"/>
-        </w:rPr>
-        <w:t xml:space="preserve">] </w:t>
-      </w:r>
-      <w:r>
-        <w:rPr>
-          <w:rStyle w:val="OtherTok"/>
-        </w:rPr>
-        <w:t xml:space="preserve">&lt;-</w:t>
-      </w:r>
-      <w:r>
-        <w:br/>
-      </w:r>
-      <w:r>
-        <w:rPr>
-          <w:rStyle w:val="NormalTok"/>
-        </w:rPr>
-        <w:t xml:space="preserve">   </w:t>
-      </w:r>
-      <w:r>
-        <w:rPr>
-          <w:rStyle w:val="StringTok"/>
-        </w:rPr>
-        <w:t xml:space="preserve">"Guana River Marsh Aquatic Preserve"</w:t>
-      </w:r>
-      <w:r>
-        <w:br/>
-      </w:r>
-      <w:r>
-        <w:rPr>
-          <w:rStyle w:val="NormalTok"/>
-        </w:rPr>
-        <w:t xml:space="preserve">data</w:t>
-      </w:r>
-      <w:r>
-        <w:rPr>
-          <w:rStyle w:val="SpecialCharTok"/>
-        </w:rPr>
-        <w:t xml:space="preserve">$</w:t>
-      </w:r>
-      <w:r>
-        <w:rPr>
-          <w:rStyle w:val="NormalTok"/>
-        </w:rPr>
-        <w:t xml:space="preserve">ManagedAreaName[data</w:t>
-      </w:r>
-      <w:r>
-        <w:rPr>
-          <w:rStyle w:val="SpecialCharTok"/>
-        </w:rPr>
-        <w:t xml:space="preserve">$</w:t>
-      </w:r>
-      <w:r>
-        <w:rPr>
-          <w:rStyle w:val="NormalTok"/>
-        </w:rPr>
-        <w:t xml:space="preserve">ManagedAreaName</w:t>
-      </w:r>
-      <w:r>
-        <w:rPr>
-          <w:rStyle w:val="SpecialCharTok"/>
-        </w:rPr>
-        <w:t xml:space="preserve">==</w:t>
-      </w:r>
-      <w:r>
-        <w:rPr>
-          <w:rStyle w:val="StringTok"/>
-        </w:rPr>
-        <w:t xml:space="preserve">"Guana Tolomato Matanzas NERR"</w:t>
-      </w:r>
-      <w:r>
-        <w:rPr>
-          <w:rStyle w:val="NormalTok"/>
-        </w:rPr>
-        <w:t xml:space="preserve">] </w:t>
-      </w:r>
-      <w:r>
-        <w:rPr>
-          <w:rStyle w:val="OtherTok"/>
-        </w:rPr>
-        <w:t xml:space="preserve">&lt;-</w:t>
-      </w:r>
-      <w:r>
-        <w:br/>
-      </w:r>
-      <w:r>
-        <w:rPr>
-          <w:rStyle w:val="NormalTok"/>
-        </w:rPr>
-        <w:t xml:space="preserve">   </w:t>
-      </w:r>
-      <w:r>
-        <w:rPr>
-          <w:rStyle w:val="StringTok"/>
-        </w:rPr>
-        <w:t xml:space="preserve">"Guana Tolomato Matanzas National Estuarine Research Reserve"</w:t>
       </w:r>
       <w:r>
         <w:br/>
@@ -13405,7 +13036,7 @@
               <a:graphicData uri="http://schemas.openxmlformats.org/drawingml/2006/picture">
                 <pic:pic>
                   <pic:nvPicPr>
-                    <pic:cNvPr descr="C:\Users\jepanzik\Box\R%20Projects\SEACAR_Trend_Analyses\Coastal_Wetlands\output\CoastalWetlands_SpeciesRichness_Report_files/figure-html/SpeciesRichPlot-1.png" id="33" name="Picture"/>
+                    <pic:cNvPr descr="C:\Users\Hill_T\Desktop\SEACAR%20GitHub\SEACAR_Trend_Analyses\Coastal_Wetlands\output\CoastalWetlands_SpeciesRichness_Report_files/figure-latex/SpeciesRichPlot-1.png" id="33" name="Picture"/>
                     <pic:cNvPicPr>
                       <a:picLocks noChangeArrowheads="1" noChangeAspect="1"/>
                     </pic:cNvPicPr>
@@ -13452,7 +13083,7 @@
               <a:graphicData uri="http://schemas.openxmlformats.org/drawingml/2006/picture">
                 <pic:pic>
                   <pic:nvPicPr>
-                    <pic:cNvPr descr="C:\Users\jepanzik\Box\R%20Projects\SEACAR_Trend_Analyses\Coastal_Wetlands\output\CoastalWetlands_SpeciesRichness_Report_files/figure-html/SpeciesRichPlot-2.png" id="36" name="Picture"/>
+                    <pic:cNvPr descr="C:\Users\Hill_T\Desktop\SEACAR%20GitHub\SEACAR_Trend_Analyses\Coastal_Wetlands\output\CoastalWetlands_SpeciesRichness_Report_files/figure-latex/SpeciesRichPlot-2.png" id="36" name="Picture"/>
                     <pic:cNvPicPr>
                       <a:picLocks noChangeArrowheads="1" noChangeAspect="1"/>
                     </pic:cNvPicPr>
@@ -13499,7 +13130,7 @@
               <a:graphicData uri="http://schemas.openxmlformats.org/drawingml/2006/picture">
                 <pic:pic>
                   <pic:nvPicPr>
-                    <pic:cNvPr descr="C:\Users\jepanzik\Box\R%20Projects\SEACAR_Trend_Analyses\Coastal_Wetlands\output\CoastalWetlands_SpeciesRichness_Report_files/figure-html/SpeciesRichPlot-3.png" id="39" name="Picture"/>
+                    <pic:cNvPr descr="C:\Users\Hill_T\Desktop\SEACAR%20GitHub\SEACAR_Trend_Analyses\Coastal_Wetlands\output\CoastalWetlands_SpeciesRichness_Report_files/figure-latex/SpeciesRichPlot-3.png" id="39" name="Picture"/>
                     <pic:cNvPicPr>
                       <a:picLocks noChangeArrowheads="1" noChangeAspect="1"/>
                     </pic:cNvPicPr>
@@ -13546,7 +13177,7 @@
               <a:graphicData uri="http://schemas.openxmlformats.org/drawingml/2006/picture">
                 <pic:pic>
                   <pic:nvPicPr>
-                    <pic:cNvPr descr="C:\Users\jepanzik\Box\R%20Projects\SEACAR_Trend_Analyses\Coastal_Wetlands\output\CoastalWetlands_SpeciesRichness_Report_files/figure-html/SpeciesRichPlot-4.png" id="42" name="Picture"/>
+                    <pic:cNvPr descr="C:\Users\Hill_T\Desktop\SEACAR%20GitHub\SEACAR_Trend_Analyses\Coastal_Wetlands\output\CoastalWetlands_SpeciesRichness_Report_files/figure-latex/SpeciesRichPlot-4.png" id="42" name="Picture"/>
                     <pic:cNvPicPr>
                       <a:picLocks noChangeArrowheads="1" noChangeAspect="1"/>
                     </pic:cNvPicPr>
@@ -13593,7 +13224,7 @@
               <a:graphicData uri="http://schemas.openxmlformats.org/drawingml/2006/picture">
                 <pic:pic>
                   <pic:nvPicPr>
-                    <pic:cNvPr descr="C:\Users\jepanzik\Box\R%20Projects\SEACAR_Trend_Analyses\Coastal_Wetlands\output\CoastalWetlands_SpeciesRichness_Report_files/figure-html/SpeciesRichPlot-5.png" id="45" name="Picture"/>
+                    <pic:cNvPr descr="C:\Users\Hill_T\Desktop\SEACAR%20GitHub\SEACAR_Trend_Analyses\Coastal_Wetlands\output\CoastalWetlands_SpeciesRichness_Report_files/figure-latex/SpeciesRichPlot-5.png" id="45" name="Picture"/>
                     <pic:cNvPicPr>
                       <a:picLocks noChangeArrowheads="1" noChangeAspect="1"/>
                     </pic:cNvPicPr>
@@ -13640,7 +13271,7 @@
               <a:graphicData uri="http://schemas.openxmlformats.org/drawingml/2006/picture">
                 <pic:pic>
                   <pic:nvPicPr>
-                    <pic:cNvPr descr="C:\Users\jepanzik\Box\R%20Projects\SEACAR_Trend_Analyses\Coastal_Wetlands\output\CoastalWetlands_SpeciesRichness_Report_files/figure-html/SpeciesRichPlot-6.png" id="48" name="Picture"/>
+                    <pic:cNvPr descr="C:\Users\Hill_T\Desktop\SEACAR%20GitHub\SEACAR_Trend_Analyses\Coastal_Wetlands\output\CoastalWetlands_SpeciesRichness_Report_files/figure-latex/SpeciesRichPlot-6.png" id="48" name="Picture"/>
                     <pic:cNvPicPr>
                       <a:picLocks noChangeArrowheads="1" noChangeAspect="1"/>
                     </pic:cNvPicPr>
@@ -13687,7 +13318,7 @@
               <a:graphicData uri="http://schemas.openxmlformats.org/drawingml/2006/picture">
                 <pic:pic>
                   <pic:nvPicPr>
-                    <pic:cNvPr descr="C:\Users\jepanzik\Box\R%20Projects\SEACAR_Trend_Analyses\Coastal_Wetlands\output\CoastalWetlands_SpeciesRichness_Report_files/figure-html/SpeciesRichPlot-7.png" id="51" name="Picture"/>
+                    <pic:cNvPr descr="C:\Users\Hill_T\Desktop\SEACAR%20GitHub\SEACAR_Trend_Analyses\Coastal_Wetlands\output\CoastalWetlands_SpeciesRichness_Report_files/figure-latex/SpeciesRichPlot-7.png" id="51" name="Picture"/>
                     <pic:cNvPicPr>
                       <a:picLocks noChangeArrowheads="1" noChangeAspect="1"/>
                     </pic:cNvPicPr>
@@ -13720,6 +13351,9 @@
         </w:drawing>
       </w:r>
       <w:r>
+        <w:t xml:space="preserve"> </w:t>
+      </w:r>
+      <w:r>
         <w:drawing>
           <wp:inline>
             <wp:extent cx="5334000" cy="4000500"/>
@@ -13729,7 +13363,7 @@
               <a:graphicData uri="http://schemas.openxmlformats.org/drawingml/2006/picture">
                 <pic:pic>
                   <pic:nvPicPr>
-                    <pic:cNvPr descr="C:\Users\jepanzik\Box\R%20Projects\SEACAR_Trend_Analyses\Coastal_Wetlands\output\CoastalWetlands_SpeciesRichness_Report_files/figure-html/SpeciesRichPlot-8.png" id="54" name="Picture"/>
+                    <pic:cNvPr descr="C:\Users\Hill_T\Desktop\SEACAR%20GitHub\SEACAR_Trend_Analyses\Coastal_Wetlands\output\CoastalWetlands_SpeciesRichness_Report_files/figure-latex/SpeciesRichPlot-8.png" id="54" name="Picture"/>
                     <pic:cNvPicPr>
                       <a:picLocks noChangeArrowheads="1" noChangeAspect="1"/>
                     </pic:cNvPicPr>
@@ -14780,7 +14414,7 @@
     <w:name w:val="ConstantTok"/>
     <w:basedOn w:val="VerbatimChar"/>
     <w:rPr>
-      <w:color w:val="000000"/>
+      <w:color w:val="8f5902"/>
       <w:shd w:val="clear" w:fill="f8f8f8"/>
     </w:rPr>
   </w:style>
@@ -14796,8 +14430,9 @@
     <w:name w:val="SpecialCharTok"/>
     <w:basedOn w:val="VerbatimChar"/>
     <w:rPr>
-      <w:color w:val="000000"/>
+      <w:color w:val="ce5c00"/>
       <w:shd w:val="clear" w:fill="f8f8f8"/>
+      <w:b/>
     </w:rPr>
   </w:style>
   <w:style w:type="character" w:customStyle="1" w:styleId="StringTok">
@@ -14882,8 +14517,9 @@
     <w:name w:val="FunctionTok"/>
     <w:basedOn w:val="VerbatimChar"/>
     <w:rPr>
-      <w:color w:val="000000"/>
+      <w:color w:val="204a87"/>
       <w:shd w:val="clear" w:fill="f8f8f8"/>
+      <w:b/>
     </w:rPr>
   </w:style>
   <w:style w:type="character" w:customStyle="1" w:styleId="VariableTok">
@@ -14939,7 +14575,7 @@
     <w:name w:val="AttributeTok"/>
     <w:basedOn w:val="VerbatimChar"/>
     <w:rPr>
-      <w:color w:val="c4a000"/>
+      <w:color w:val="204a87"/>
       <w:shd w:val="clear" w:fill="f8f8f8"/>
     </w:rPr>
   </w:style>

</xml_diff>